<commit_message>
modify use case diagram
</commit_message>
<xml_diff>
--- a/documentations/sandrine.orieux_ECFENTRTPDWWMGDWF51A_344783_20230727170927.docx
+++ b/documentations/sandrine.orieux_ECFENTRTPDWWMGDWF51A_344783_20230727170927.docx
@@ -2305,7 +2305,23 @@
           <w:szCs w:val="22"/>
         </w:rPr>
         <w:tab/>
-        <w:t>Concernant l’IDE j’utile VSC car il propose des extensions qui facilite le développement php comme intelliphense mais aussi l’utilisation de git et gitHub est facilitée.</w:t>
+        <w:t>Concernant l’IDE j’uti</w:t>
+      </w:r>
+      <w:r>
+        <w:rPr>
+          <w:color w:val="000000"/>
+          <w:sz w:val="22"/>
+          <w:szCs w:val="22"/>
+        </w:rPr>
+        <w:t>lise</w:t>
+      </w:r>
+      <w:r>
+        <w:rPr>
+          <w:color w:val="000000"/>
+          <w:sz w:val="22"/>
+          <w:szCs w:val="22"/>
+        </w:rPr>
+        <w:t xml:space="preserve"> VSC car il propose des extensions qui facilite le développement php comme intelliphense mais aussi l’utilisation de git et gitHub est facilitée.</w:t>
       </w:r>
     </w:p>
     <w:p>

</xml_diff>